<commit_message>
Update Fight.lsp, LayoutConverter - Modulo.xlsm, and 7 more files...
</commit_message>
<xml_diff>
--- a/src/word/LayoutConverter/Vale-Template.docx
+++ b/src/word/LayoutConverter/Vale-Template.docx
@@ -354,8 +354,13 @@
             <w:pPr>
               <w:pStyle w:val="12ptCenter"/>
             </w:pPr>
+            <w:proofErr w:type="spellStart"/>
             <w:r>
-              <w:t>Apr.</w:t>
+              <w:t>Apr</w:t>
+            </w:r>
+            <w:proofErr w:type="spellEnd"/>
+            <w:r>
+              <w:t>.</w:t>
             </w:r>
           </w:p>
         </w:tc>
@@ -6074,7 +6079,15 @@
             <w:pStyle w:val="11ptCenterBold"/>
           </w:pPr>
           <w:r>
-            <w:t>BOMBEAMENTO DE ULTRAFINOS DE FABRICA - AREA 08</w:t>
+            <w:t xml:space="preserve">BOMBEAMENTO DE ULTRAFINOS DE </w:t>
+          </w:r>
+          <w:proofErr w:type="gramStart"/>
+          <w:r>
+            <w:t>FABRICA</w:t>
+          </w:r>
+          <w:proofErr w:type="gramEnd"/>
+          <w:r>
+            <w:t xml:space="preserve"> - AREA 08</w:t>
           </w:r>
         </w:p>
         <w:p>
@@ -6206,10 +6219,86 @@
         </w:tcPr>
         <w:p>
           <w:pPr>
-            <w:pStyle w:val="10ptLeftBold"/>
+            <w:pStyle w:val="10ptCenterBold"/>
+            <w:jc w:val="left"/>
           </w:pPr>
           <w:r>
+            <w:fldChar w:fldCharType="begin"/>
+          </w:r>
+          <w:r>
+            <w:instrText xml:space="preserve"> DOCPROPERTY  Titulo1  \* MERGEFORMAT </w:instrText>
+          </w:r>
+          <w:r>
+            <w:fldChar w:fldCharType="separate"/>
+          </w:r>
+          <w:r>
             <w:t>PROJETO DETALHADO</w:t>
+          </w:r>
+          <w:r>
+            <w:fldChar w:fldCharType="end"/>
+          </w:r>
+        </w:p>
+        <w:p>
+          <w:pPr>
+            <w:pStyle w:val="10ptCenterBold"/>
+            <w:jc w:val="left"/>
+          </w:pPr>
+          <w:r>
+            <w:fldChar w:fldCharType="begin"/>
+          </w:r>
+          <w:r>
+            <w:instrText xml:space="preserve"> DOCPROPERTY  Titulo2  \* MERGEFORMAT </w:instrText>
+          </w:r>
+          <w:r>
+            <w:fldChar w:fldCharType="separate"/>
+          </w:r>
+          <w:r>
+            <w:t>SISTEMA DE REJEITO</w:t>
+          </w:r>
+          <w:r>
+            <w:fldChar w:fldCharType="end"/>
+          </w:r>
+        </w:p>
+        <w:p>
+          <w:pPr>
+            <w:pStyle w:val="10ptCenterBold"/>
+            <w:jc w:val="left"/>
+          </w:pPr>
+          <w:r>
+            <w:fldChar w:fldCharType="begin"/>
+          </w:r>
+          <w:r>
+            <w:instrText xml:space="preserve"> DOCPROPERTY  Titulo3  \* MERGEFORMAT </w:instrText>
+          </w:r>
+          <w:r>
+            <w:fldChar w:fldCharType="separate"/>
+          </w:r>
+          <w:r>
+            <w:t>BOMBAS DE CAPTAÇÃO DE ÁGUA</w:t>
+          </w:r>
+          <w:r>
+            <w:fldChar w:fldCharType="end"/>
+          </w:r>
+        </w:p>
+        <w:p>
+          <w:pPr>
+            <w:pStyle w:val="10ptCenterBold"/>
+            <w:jc w:val="left"/>
+          </w:pPr>
+          <w:r>
+            <w:fldChar w:fldCharType="begin"/>
+          </w:r>
+          <w:r>
+            <w:instrText xml:space="preserve"> DOCPROPERTY  Titulo4  \* MERGEFORMAT </w:instrText>
+          </w:r>
+          <w:r>
+            <w:fldChar w:fldCharType="separate"/>
+          </w:r>
+          <w:r>
+            <w:t>ESPECIFICAÇÃO TÉCNICA</w:t>
+          </w:r>
+          <w:r>
+            <w:fldChar w:fldCharType="end"/>
           </w:r>
         </w:p>
         <w:p>
@@ -6217,55 +6306,14 @@
             <w:pStyle w:val="10ptLeftBold"/>
           </w:pPr>
           <w:r>
-            <w:t>SISTEMA DE REJEITO</w:t>
-          </w:r>
-        </w:p>
-        <w:p>
-          <w:r>
-            <w:rPr>
-              <w:rStyle w:val="fontstyle01"/>
-            </w:rPr>
-            <w:t>BOMBAS CENTR</w:t>
+            <w:fldChar w:fldCharType="begin"/>
           </w:r>
           <w:r>
-            <w:rPr>
-              <w:rStyle w:val="fontstyle01"/>
-              <w:rFonts w:hint="eastAsia"/>
-            </w:rPr>
-            <w:t>Í</w:t>
+            <w:instrText xml:space="preserve"> DOCPROPERTY  Titulo5  \* MERGEFORMAT </w:instrText>
           </w:r>
           <w:r>
-            <w:rPr>
-              <w:rStyle w:val="fontstyle01"/>
-            </w:rPr>
-            <w:t>FUGAS SUBMERS</w:t>
+            <w:fldChar w:fldCharType="end"/>
           </w:r>
-          <w:r>
-            <w:rPr>
-              <w:rStyle w:val="fontstyle01"/>
-              <w:rFonts w:hint="eastAsia"/>
-            </w:rPr>
-            <w:t>Í</w:t>
-          </w:r>
-          <w:r>
-            <w:rPr>
-              <w:rStyle w:val="fontstyle01"/>
-            </w:rPr>
-            <w:t>VEIS</w:t>
-          </w:r>
-        </w:p>
-        <w:p>
-          <w:pPr>
-            <w:pStyle w:val="10ptLeftBold"/>
-          </w:pPr>
-          <w:r>
-            <w:t>ESPECIFICAÇÃO TÉCNICA</w:t>
-          </w:r>
-        </w:p>
-        <w:p>
-          <w:pPr>
-            <w:pStyle w:val="10ptLeftBold"/>
-          </w:pPr>
         </w:p>
       </w:tc>
       <w:tc>
@@ -6351,7 +6399,19 @@
             <w:pStyle w:val="10ptCenterBold"/>
           </w:pPr>
           <w:r>
+            <w:fldChar w:fldCharType="begin"/>
+          </w:r>
+          <w:r>
+            <w:instrText xml:space="preserve"> DOCPROPERTY  NumeroCliente  \* MERGEFORMAT </w:instrText>
+          </w:r>
+          <w:r>
+            <w:fldChar w:fldCharType="separate"/>
+          </w:r>
+          <w:r>
             <w:t>ET-1880HH-T-30528</w:t>
+          </w:r>
+          <w:r>
+            <w:fldChar w:fldCharType="end"/>
           </w:r>
         </w:p>
       </w:tc>
@@ -6390,14 +6450,27 @@
           <w:r>
             <w:t>/</w:t>
           </w:r>
-          <w:fldSimple w:instr="NUMPAGES  \* MERGEFORMAT">
-            <w:r>
-              <w:rPr>
-                <w:noProof/>
-              </w:rPr>
-              <w:t>15</w:t>
-            </w:r>
-          </w:fldSimple>
+          <w:r>
+            <w:fldChar w:fldCharType="begin"/>
+          </w:r>
+          <w:r>
+            <w:instrText>NUMPAGES  \* MERGEFORMAT</w:instrText>
+          </w:r>
+          <w:r>
+            <w:fldChar w:fldCharType="separate"/>
+          </w:r>
+          <w:r>
+            <w:rPr>
+              <w:noProof/>
+            </w:rPr>
+            <w:t>15</w:t>
+          </w:r>
+          <w:r>
+            <w:rPr>
+              <w:noProof/>
+            </w:rPr>
+            <w:fldChar w:fldCharType="end"/>
+          </w:r>
         </w:p>
       </w:tc>
     </w:tr>
@@ -6514,7 +6587,19 @@
             <w:pStyle w:val="10ptCenterBold"/>
           </w:pPr>
           <w:r>
+            <w:fldChar w:fldCharType="begin"/>
+          </w:r>
+          <w:r>
+            <w:instrText xml:space="preserve"> DOCPROPERTY  NumeroNosso  \* MERGEFORMAT </w:instrText>
+          </w:r>
+          <w:r>
+            <w:fldChar w:fldCharType="separate"/>
+          </w:r>
+          <w:r>
             <w:t>BdB201452-0000-V-ET0002</w:t>
+          </w:r>
+          <w:r>
+            <w:fldChar w:fldCharType="end"/>
           </w:r>
         </w:p>
       </w:tc>
@@ -6532,7 +6617,19 @@
             <w:pStyle w:val="10ptCenterBold"/>
           </w:pPr>
           <w:r>
-            <w:t>2</w:t>
+            <w:fldChar w:fldCharType="begin"/>
+          </w:r>
+          <w:r>
+            <w:instrText xml:space="preserve"> DOCPROPERTY  Revisao  \* MERGEFORMAT </w:instrText>
+          </w:r>
+          <w:r>
+            <w:fldChar w:fldCharType="separate"/>
+          </w:r>
+          <w:r>
+            <w:t>1</w:t>
+          </w:r>
+          <w:r>
+            <w:fldChar w:fldCharType="end"/>
           </w:r>
         </w:p>
       </w:tc>
@@ -14261,6 +14358,21 @@
 </file>
 
 <file path=customXml/item1.xml><?xml version="1.0" encoding="utf-8"?>
+<p:properties xmlns:p="http://schemas.microsoft.com/office/2006/metadata/properties" xmlns:xsi="http://www.w3.org/2001/XMLSchema-instance" xmlns:pc="http://schemas.microsoft.com/office/infopath/2007/PartnerControls">
+  <documentManagement>
+    <lcf76f155ced4ddcb4097134ff3c332f xmlns="a9e7905f-b7ce-49e5-8aa5-481696994a8e">
+      <Terms xmlns="http://schemas.microsoft.com/office/infopath/2007/PartnerControls"/>
+    </lcf76f155ced4ddcb4097134ff3c332f>
+    <TaxCatchAll xmlns="ab1e8606-f5c2-4c78-a949-5a651571d871" xsi:nil="true"/>
+  </documentManagement>
+</p:properties>
+</file>
+
+<file path=customXml/item2.xml><?xml version="1.0" encoding="utf-8"?>
+<b:Sources xmlns:b="http://schemas.openxmlformats.org/officeDocument/2006/bibliography" xmlns="http://schemas.openxmlformats.org/officeDocument/2006/bibliography" SelectedStyle="\APA.XSL" StyleName="APA"/>
+</file>
+
+<file path=customXml/item3.xml><?xml version="1.0" encoding="utf-8"?>
 <ct:contentTypeSchema xmlns:ct="http://schemas.microsoft.com/office/2006/metadata/contentType" xmlns:ma="http://schemas.microsoft.com/office/2006/metadata/properties/metaAttributes" ct:_="" ma:_="" ma:contentTypeName="Documento" ma:contentTypeID="0x010100F9A3BDD830E46049A9183B3840E60D7B" ma:contentTypeVersion="13" ma:contentTypeDescription="Crie um novo documento." ma:contentTypeScope="" ma:versionID="54d0536b1ca511a678635ea387b3188a">
   <xsd:schema xmlns:xsd="http://www.w3.org/2001/XMLSchema" xmlns:xs="http://www.w3.org/2001/XMLSchema" xmlns:p="http://schemas.microsoft.com/office/2006/metadata/properties" xmlns:ns2="a9e7905f-b7ce-49e5-8aa5-481696994a8e" xmlns:ns3="ab1e8606-f5c2-4c78-a949-5a651571d871" targetNamespace="http://schemas.microsoft.com/office/2006/metadata/properties" ma:root="true" ma:fieldsID="87e1270600aed517c92d5e30bb9c7022" ns2:_="" ns3:_="">
     <xsd:import namespace="a9e7905f-b7ce-49e5-8aa5-481696994a8e"/>
@@ -14467,21 +14579,6 @@
 </ct:contentTypeSchema>
 </file>
 
-<file path=customXml/item2.xml><?xml version="1.0" encoding="utf-8"?>
-<b:Sources xmlns:b="http://schemas.openxmlformats.org/officeDocument/2006/bibliography" xmlns="http://schemas.openxmlformats.org/officeDocument/2006/bibliography" SelectedStyle="\APA.XSL" StyleName="APA"/>
-</file>
-
-<file path=customXml/item3.xml><?xml version="1.0" encoding="utf-8"?>
-<p:properties xmlns:p="http://schemas.microsoft.com/office/2006/metadata/properties" xmlns:xsi="http://www.w3.org/2001/XMLSchema-instance" xmlns:pc="http://schemas.microsoft.com/office/infopath/2007/PartnerControls">
-  <documentManagement>
-    <lcf76f155ced4ddcb4097134ff3c332f xmlns="a9e7905f-b7ce-49e5-8aa5-481696994a8e">
-      <Terms xmlns="http://schemas.microsoft.com/office/infopath/2007/PartnerControls"/>
-    </lcf76f155ced4ddcb4097134ff3c332f>
-    <TaxCatchAll xmlns="ab1e8606-f5c2-4c78-a949-5a651571d871" xsi:nil="true"/>
-  </documentManagement>
-</p:properties>
-</file>
-
 <file path=customXml/item4.xml><?xml version="1.0" encoding="utf-8"?>
 <?mso-contentType ?>
 <FormTemplates xmlns="http://schemas.microsoft.com/sharepoint/v3/contenttype/forms">
@@ -14492,6 +14589,25 @@
 </file>
 
 <file path=customXml/itemProps1.xml><?xml version="1.0" encoding="utf-8"?>
+<ds:datastoreItem xmlns:ds="http://schemas.openxmlformats.org/officeDocument/2006/customXml" ds:itemID="{621E4495-ABF3-4BB9-BECD-140D9CAF6036}">
+  <ds:schemaRefs>
+    <ds:schemaRef ds:uri="http://schemas.microsoft.com/office/2006/metadata/properties"/>
+    <ds:schemaRef ds:uri="http://schemas.microsoft.com/office/infopath/2007/PartnerControls"/>
+    <ds:schemaRef ds:uri="a9e7905f-b7ce-49e5-8aa5-481696994a8e"/>
+    <ds:schemaRef ds:uri="ab1e8606-f5c2-4c78-a949-5a651571d871"/>
+  </ds:schemaRefs>
+</ds:datastoreItem>
+</file>
+
+<file path=customXml/itemProps2.xml><?xml version="1.0" encoding="utf-8"?>
+<ds:datastoreItem xmlns:ds="http://schemas.openxmlformats.org/officeDocument/2006/customXml" ds:itemID="{FA0C502A-4E47-44DC-9928-F358A9DB8900}">
+  <ds:schemaRefs>
+    <ds:schemaRef ds:uri="http://schemas.openxmlformats.org/officeDocument/2006/bibliography"/>
+  </ds:schemaRefs>
+</ds:datastoreItem>
+</file>
+
+<file path=customXml/itemProps3.xml><?xml version="1.0" encoding="utf-8"?>
 <ds:datastoreItem xmlns:ds="http://schemas.openxmlformats.org/officeDocument/2006/customXml" ds:itemID="{00C3AEB8-2727-40E8-B87A-31A169B6009B}">
   <ds:schemaRefs>
     <ds:schemaRef ds:uri="http://schemas.microsoft.com/office/2006/metadata/contentType"/>
@@ -14510,25 +14626,6 @@
 </ds:datastoreItem>
 </file>
 
-<file path=customXml/itemProps2.xml><?xml version="1.0" encoding="utf-8"?>
-<ds:datastoreItem xmlns:ds="http://schemas.openxmlformats.org/officeDocument/2006/customXml" ds:itemID="{FA0C502A-4E47-44DC-9928-F358A9DB8900}">
-  <ds:schemaRefs>
-    <ds:schemaRef ds:uri="http://schemas.openxmlformats.org/officeDocument/2006/bibliography"/>
-  </ds:schemaRefs>
-</ds:datastoreItem>
-</file>
-
-<file path=customXml/itemProps3.xml><?xml version="1.0" encoding="utf-8"?>
-<ds:datastoreItem xmlns:ds="http://schemas.openxmlformats.org/officeDocument/2006/customXml" ds:itemID="{621E4495-ABF3-4BB9-BECD-140D9CAF6036}">
-  <ds:schemaRefs>
-    <ds:schemaRef ds:uri="http://schemas.microsoft.com/office/2006/metadata/properties"/>
-    <ds:schemaRef ds:uri="http://schemas.microsoft.com/office/infopath/2007/PartnerControls"/>
-    <ds:schemaRef ds:uri="a9e7905f-b7ce-49e5-8aa5-481696994a8e"/>
-    <ds:schemaRef ds:uri="ab1e8606-f5c2-4c78-a949-5a651571d871"/>
-  </ds:schemaRefs>
-</ds:datastoreItem>
-</file>
-
 <file path=customXml/itemProps4.xml><?xml version="1.0" encoding="utf-8"?>
 <ds:datastoreItem xmlns:ds="http://schemas.openxmlformats.org/officeDocument/2006/customXml" ds:itemID="{9874262B-F61D-4FEB-8D73-163F8CDD30F8}">
   <ds:schemaRefs>

</xml_diff>